<commit_message>
Starting an Angular project
</commit_message>
<xml_diff>
--- a/Reactjs/Introdução/anotações.docx
+++ b/Reactjs/Introdução/anotações.docx
@@ -1189,6 +1189,304 @@
                     <a:xfrm>
                       <a:off x="0" y="0"/>
                       <a:ext cx="5400040" cy="2950210"/>
+                    </a:xfrm>
+                    <a:prstGeom prst="rect">
+                      <a:avLst/>
+                    </a:prstGeom>
+                  </pic:spPr>
+                </pic:pic>
+              </a:graphicData>
+            </a:graphic>
+          </wp:inline>
+        </w:drawing>
+      </w:r>
+    </w:p>
+    <w:p>
+      <w:pPr>
+        <w:pStyle w:val="PargrafodaLista"/>
+        <w:jc w:val="both"/>
+        <w:rPr>
+          <w:rFonts w:ascii="Arial" w:hAnsi="Arial" w:cs="Arial"/>
+          <w:sz w:val="28"/>
+          <w:szCs w:val="28"/>
+        </w:rPr>
+      </w:pPr>
+    </w:p>
+    <w:p>
+      <w:pPr>
+        <w:pStyle w:val="PargrafodaLista"/>
+        <w:jc w:val="both"/>
+        <w:rPr>
+          <w:rFonts w:ascii="Arial" w:hAnsi="Arial" w:cs="Arial"/>
+          <w:sz w:val="28"/>
+          <w:szCs w:val="28"/>
+        </w:rPr>
+      </w:pPr>
+    </w:p>
+    <w:p>
+      <w:pPr>
+        <w:pStyle w:val="PargrafodaLista"/>
+        <w:jc w:val="center"/>
+        <w:rPr>
+          <w:rFonts w:ascii="Arial" w:hAnsi="Arial" w:cs="Arial"/>
+          <w:sz w:val="28"/>
+          <w:szCs w:val="28"/>
+        </w:rPr>
+      </w:pPr>
+      <w:r>
+        <w:rPr>
+          <w:rFonts w:ascii="Arial" w:hAnsi="Arial" w:cs="Arial"/>
+          <w:sz w:val="28"/>
+          <w:szCs w:val="28"/>
+        </w:rPr>
+        <w:t>INLINE</w:t>
+      </w:r>
+    </w:p>
+    <w:p>
+      <w:pPr>
+        <w:pStyle w:val="PargrafodaLista"/>
+        <w:jc w:val="both"/>
+        <w:rPr>
+          <w:rFonts w:ascii="Arial" w:hAnsi="Arial" w:cs="Arial"/>
+          <w:sz w:val="28"/>
+          <w:szCs w:val="28"/>
+        </w:rPr>
+      </w:pPr>
+    </w:p>
+    <w:p>
+      <w:pPr>
+        <w:pStyle w:val="PargrafodaLista"/>
+        <w:jc w:val="both"/>
+        <w:rPr>
+          <w:rFonts w:ascii="Arial" w:hAnsi="Arial" w:cs="Arial"/>
+          <w:sz w:val="28"/>
+          <w:szCs w:val="28"/>
+        </w:rPr>
+      </w:pPr>
+      <w:r>
+        <w:rPr>
+          <w:rFonts w:ascii="Arial" w:hAnsi="Arial" w:cs="Arial"/>
+          <w:sz w:val="28"/>
+          <w:szCs w:val="28"/>
+        </w:rPr>
+        <w:lastRenderedPageBreak/>
+        <w:drawing>
+          <wp:inline distT="0" distB="0" distL="0" distR="0" wp14:anchorId="6A8B7F00" wp14:editId="536AA7E9">
+            <wp:extent cx="5400040" cy="2417445"/>
+            <wp:effectExtent l="0" t="0" r="0" b="1905"/>
+            <wp:docPr id="11" name="Imagem 11" descr="Texto&#10;&#10;Descrição gerada automaticamente"/>
+            <wp:cNvGraphicFramePr>
+              <a:graphicFrameLocks xmlns:a="http://schemas.openxmlformats.org/drawingml/2006/main" noChangeAspect="1"/>
+            </wp:cNvGraphicFramePr>
+            <a:graphic xmlns:a="http://schemas.openxmlformats.org/drawingml/2006/main">
+              <a:graphicData uri="http://schemas.openxmlformats.org/drawingml/2006/picture">
+                <pic:pic xmlns:pic="http://schemas.openxmlformats.org/drawingml/2006/picture">
+                  <pic:nvPicPr>
+                    <pic:cNvPr id="11" name="Imagem 11" descr="Texto&#10;&#10;Descrição gerada automaticamente"/>
+                    <pic:cNvPicPr/>
+                  </pic:nvPicPr>
+                  <pic:blipFill>
+                    <a:blip r:embed="rId15"/>
+                    <a:stretch>
+                      <a:fillRect/>
+                    </a:stretch>
+                  </pic:blipFill>
+                  <pic:spPr>
+                    <a:xfrm>
+                      <a:off x="0" y="0"/>
+                      <a:ext cx="5400040" cy="2417445"/>
+                    </a:xfrm>
+                    <a:prstGeom prst="rect">
+                      <a:avLst/>
+                    </a:prstGeom>
+                  </pic:spPr>
+                </pic:pic>
+              </a:graphicData>
+            </a:graphic>
+          </wp:inline>
+        </w:drawing>
+      </w:r>
+    </w:p>
+    <w:p>
+      <w:pPr>
+        <w:pStyle w:val="PargrafodaLista"/>
+        <w:jc w:val="both"/>
+        <w:rPr>
+          <w:rFonts w:ascii="Arial" w:hAnsi="Arial" w:cs="Arial"/>
+          <w:sz w:val="28"/>
+          <w:szCs w:val="28"/>
+        </w:rPr>
+      </w:pPr>
+    </w:p>
+    <w:p>
+      <w:pPr>
+        <w:pStyle w:val="PargrafodaLista"/>
+        <w:jc w:val="both"/>
+        <w:rPr>
+          <w:rFonts w:ascii="Arial" w:hAnsi="Arial" w:cs="Arial"/>
+          <w:sz w:val="28"/>
+          <w:szCs w:val="28"/>
+        </w:rPr>
+      </w:pPr>
+      <w:r>
+        <w:rPr>
+          <w:rFonts w:ascii="Arial" w:hAnsi="Arial" w:cs="Arial"/>
+          <w:sz w:val="28"/>
+          <w:szCs w:val="28"/>
+        </w:rPr>
+        <w:drawing>
+          <wp:inline distT="0" distB="0" distL="0" distR="0" wp14:anchorId="4F5F862C" wp14:editId="49CFDB3D">
+            <wp:extent cx="5400040" cy="1984375"/>
+            <wp:effectExtent l="0" t="0" r="0" b="0"/>
+            <wp:docPr id="12" name="Imagem 12" descr="Texto&#10;&#10;Descrição gerada automaticamente"/>
+            <wp:cNvGraphicFramePr>
+              <a:graphicFrameLocks xmlns:a="http://schemas.openxmlformats.org/drawingml/2006/main" noChangeAspect="1"/>
+            </wp:cNvGraphicFramePr>
+            <a:graphic xmlns:a="http://schemas.openxmlformats.org/drawingml/2006/main">
+              <a:graphicData uri="http://schemas.openxmlformats.org/drawingml/2006/picture">
+                <pic:pic xmlns:pic="http://schemas.openxmlformats.org/drawingml/2006/picture">
+                  <pic:nvPicPr>
+                    <pic:cNvPr id="12" name="Imagem 12" descr="Texto&#10;&#10;Descrição gerada automaticamente"/>
+                    <pic:cNvPicPr/>
+                  </pic:nvPicPr>
+                  <pic:blipFill>
+                    <a:blip r:embed="rId16"/>
+                    <a:stretch>
+                      <a:fillRect/>
+                    </a:stretch>
+                  </pic:blipFill>
+                  <pic:spPr>
+                    <a:xfrm>
+                      <a:off x="0" y="0"/>
+                      <a:ext cx="5400040" cy="1984375"/>
+                    </a:xfrm>
+                    <a:prstGeom prst="rect">
+                      <a:avLst/>
+                    </a:prstGeom>
+                  </pic:spPr>
+                </pic:pic>
+              </a:graphicData>
+            </a:graphic>
+          </wp:inline>
+        </w:drawing>
+      </w:r>
+    </w:p>
+    <w:p>
+      <w:pPr>
+        <w:pStyle w:val="PargrafodaLista"/>
+        <w:jc w:val="both"/>
+        <w:rPr>
+          <w:rFonts w:ascii="Arial" w:hAnsi="Arial" w:cs="Arial"/>
+          <w:sz w:val="28"/>
+          <w:szCs w:val="28"/>
+        </w:rPr>
+      </w:pPr>
+    </w:p>
+    <w:p>
+      <w:pPr>
+        <w:pStyle w:val="PargrafodaLista"/>
+        <w:jc w:val="both"/>
+        <w:rPr>
+          <w:rFonts w:ascii="Arial" w:hAnsi="Arial" w:cs="Arial"/>
+          <w:sz w:val="28"/>
+          <w:szCs w:val="28"/>
+        </w:rPr>
+      </w:pPr>
+      <w:r>
+        <w:rPr>
+          <w:rFonts w:ascii="Arial" w:hAnsi="Arial" w:cs="Arial"/>
+          <w:sz w:val="28"/>
+          <w:szCs w:val="28"/>
+        </w:rPr>
+        <w:drawing>
+          <wp:inline distT="0" distB="0" distL="0" distR="0" wp14:anchorId="787CB43C" wp14:editId="6E998BFA">
+            <wp:extent cx="5400040" cy="2277110"/>
+            <wp:effectExtent l="0" t="0" r="0" b="8890"/>
+            <wp:docPr id="13" name="Imagem 13" descr="Interface gráfica do usuário, Texto, Aplicativo, chat ou mensagem de texto&#10;&#10;Descrição gerada automaticamente"/>
+            <wp:cNvGraphicFramePr>
+              <a:graphicFrameLocks xmlns:a="http://schemas.openxmlformats.org/drawingml/2006/main" noChangeAspect="1"/>
+            </wp:cNvGraphicFramePr>
+            <a:graphic xmlns:a="http://schemas.openxmlformats.org/drawingml/2006/main">
+              <a:graphicData uri="http://schemas.openxmlformats.org/drawingml/2006/picture">
+                <pic:pic xmlns:pic="http://schemas.openxmlformats.org/drawingml/2006/picture">
+                  <pic:nvPicPr>
+                    <pic:cNvPr id="13" name="Imagem 13" descr="Interface gráfica do usuário, Texto, Aplicativo, chat ou mensagem de texto&#10;&#10;Descrição gerada automaticamente"/>
+                    <pic:cNvPicPr/>
+                  </pic:nvPicPr>
+                  <pic:blipFill>
+                    <a:blip r:embed="rId17"/>
+                    <a:stretch>
+                      <a:fillRect/>
+                    </a:stretch>
+                  </pic:blipFill>
+                  <pic:spPr>
+                    <a:xfrm>
+                      <a:off x="0" y="0"/>
+                      <a:ext cx="5400040" cy="2277110"/>
+                    </a:xfrm>
+                    <a:prstGeom prst="rect">
+                      <a:avLst/>
+                    </a:prstGeom>
+                  </pic:spPr>
+                </pic:pic>
+              </a:graphicData>
+            </a:graphic>
+          </wp:inline>
+        </w:drawing>
+      </w:r>
+    </w:p>
+    <w:p>
+      <w:pPr>
+        <w:pStyle w:val="PargrafodaLista"/>
+        <w:jc w:val="both"/>
+        <w:rPr>
+          <w:rFonts w:ascii="Arial" w:hAnsi="Arial" w:cs="Arial"/>
+          <w:sz w:val="28"/>
+          <w:szCs w:val="28"/>
+        </w:rPr>
+      </w:pPr>
+    </w:p>
+    <w:p>
+      <w:pPr>
+        <w:pStyle w:val="PargrafodaLista"/>
+        <w:jc w:val="both"/>
+        <w:rPr>
+          <w:rFonts w:ascii="Arial" w:hAnsi="Arial" w:cs="Arial"/>
+          <w:sz w:val="28"/>
+          <w:szCs w:val="28"/>
+        </w:rPr>
+      </w:pPr>
+      <w:r>
+        <w:rPr>
+          <w:rFonts w:ascii="Arial" w:hAnsi="Arial" w:cs="Arial"/>
+          <w:sz w:val="28"/>
+          <w:szCs w:val="28"/>
+        </w:rPr>
+        <w:drawing>
+          <wp:inline distT="0" distB="0" distL="0" distR="0" wp14:anchorId="5D0408B5" wp14:editId="5BB14082">
+            <wp:extent cx="5400040" cy="923925"/>
+            <wp:effectExtent l="0" t="0" r="0" b="9525"/>
+            <wp:docPr id="14" name="Imagem 14" descr="Texto&#10;&#10;Descrição gerada automaticamente com confiança média"/>
+            <wp:cNvGraphicFramePr>
+              <a:graphicFrameLocks xmlns:a="http://schemas.openxmlformats.org/drawingml/2006/main" noChangeAspect="1"/>
+            </wp:cNvGraphicFramePr>
+            <a:graphic xmlns:a="http://schemas.openxmlformats.org/drawingml/2006/main">
+              <a:graphicData uri="http://schemas.openxmlformats.org/drawingml/2006/picture">
+                <pic:pic xmlns:pic="http://schemas.openxmlformats.org/drawingml/2006/picture">
+                  <pic:nvPicPr>
+                    <pic:cNvPr id="14" name="Imagem 14" descr="Texto&#10;&#10;Descrição gerada automaticamente com confiança média"/>
+                    <pic:cNvPicPr/>
+                  </pic:nvPicPr>
+                  <pic:blipFill>
+                    <a:blip r:embed="rId18"/>
+                    <a:stretch>
+                      <a:fillRect/>
+                    </a:stretch>
+                  </pic:blipFill>
+                  <pic:spPr>
+                    <a:xfrm>
+                      <a:off x="0" y="0"/>
+                      <a:ext cx="5400040" cy="923925"/>
                     </a:xfrm>
                     <a:prstGeom prst="rect">
                       <a:avLst/>

</xml_diff>